<commit_message>
Exercício de BDD corrigido
</commit_message>
<xml_diff>
--- a/Exercício BDD Gherkin/BDD Ju Lima e Leo.docx
+++ b/Exercício BDD Gherkin/BDD Ju Lima e Leo.docx
@@ -19,7 +19,21 @@
         <w:rPr>
           <w:sz w:val="28"/>
         </w:rPr>
-        <w:t xml:space="preserve"> Editar perfil</w:t>
+        <w:t xml:space="preserve"> </w:t>
+      </w:r>
+      <w:r>
+        <w:rPr>
+          <w:color w:val="FF0000"/>
+          <w:sz w:val="28"/>
+        </w:rPr>
+        <w:t>Editar perfil</w:t>
+      </w:r>
+      <w:r>
+        <w:rPr>
+          <w:color w:val="FF0000"/>
+          <w:sz w:val="28"/>
+        </w:rPr>
+        <w:t xml:space="preserve"> no Instagram</w:t>
       </w:r>
     </w:p>
     <w:p>
@@ -35,7 +49,13 @@
         <w:ind w:firstLine="708"/>
       </w:pPr>
       <w:r>
-        <w:t>Fulano quer editar o perfil</w:t>
+        <w:t xml:space="preserve">Fulano quer editar o </w:t>
+      </w:r>
+      <w:r>
+        <w:t xml:space="preserve">seu </w:t>
+      </w:r>
+      <w:r>
+        <w:t>perfil</w:t>
       </w:r>
     </w:p>
     <w:p>
@@ -67,7 +87,33 @@
         <w:ind w:firstLine="708"/>
       </w:pPr>
       <w:r>
-        <w:t>Dado que “Fulano” possui um perfil no sistema</w:t>
+        <w:rPr>
+          <w:b/>
+        </w:rPr>
+        <w:t>D</w:t>
+      </w:r>
+      <w:r>
+        <w:rPr>
+          <w:b/>
+        </w:rPr>
+        <w:t>ADO</w:t>
+      </w:r>
+      <w:r>
+        <w:t xml:space="preserve"> que “Fulano” </w:t>
+      </w:r>
+      <w:r>
+        <w:t xml:space="preserve">está </w:t>
+      </w:r>
+      <w:proofErr w:type="spellStart"/>
+      <w:r>
+        <w:t>logado</w:t>
+      </w:r>
+      <w:proofErr w:type="spellEnd"/>
+      <w:r>
+        <w:t xml:space="preserve"> </w:t>
+      </w:r>
+      <w:r>
+        <w:t>no sistema</w:t>
       </w:r>
     </w:p>
     <w:p/>
@@ -103,23 +149,53 @@
         <w:ind w:firstLine="708"/>
       </w:pPr>
       <w:r>
-        <w:t>O usuário entrou na página de editar perfil</w:t>
-      </w:r>
-    </w:p>
-    <w:p>
-      <w:pPr>
-        <w:ind w:firstLine="708"/>
-      </w:pPr>
-      <w:r>
-        <w:t>E alterou alguma informação no seu perfil</w:t>
-      </w:r>
-    </w:p>
-    <w:p>
-      <w:pPr>
-        <w:ind w:firstLine="708"/>
-      </w:pPr>
-      <w:r>
-        <w:t>ENTÃO o botão “Enviar” se torna interativo</w:t>
+        <w:rPr>
+          <w:b/>
+        </w:rPr>
+        <w:t>DADO</w:t>
+      </w:r>
+      <w:r>
+        <w:t xml:space="preserve"> que o</w:t>
+      </w:r>
+      <w:r>
+        <w:t xml:space="preserve"> usuário entrou na página de editar perfil</w:t>
+      </w:r>
+    </w:p>
+    <w:p>
+      <w:pPr>
+        <w:ind w:firstLine="708"/>
+      </w:pPr>
+      <w:r>
+        <w:rPr>
+          <w:b/>
+        </w:rPr>
+        <w:t>QUANDO</w:t>
+      </w:r>
+      <w:r>
+        <w:t xml:space="preserve"> ele</w:t>
+      </w:r>
+      <w:r>
+        <w:t xml:space="preserve"> alter</w:t>
+      </w:r>
+      <w:r>
+        <w:t>ar</w:t>
+      </w:r>
+      <w:r>
+        <w:t xml:space="preserve"> alguma informação no seu perfil</w:t>
+      </w:r>
+    </w:p>
+    <w:p>
+      <w:pPr>
+        <w:ind w:firstLine="708"/>
+      </w:pPr>
+      <w:r>
+        <w:rPr>
+          <w:b/>
+        </w:rPr>
+        <w:t>ENTÃO</w:t>
+      </w:r>
+      <w:r>
+        <w:t xml:space="preserve"> o botão “Enviar” se torna interativo</w:t>
       </w:r>
     </w:p>
     <w:p/>
@@ -155,23 +231,44 @@
         <w:ind w:firstLine="708"/>
       </w:pPr>
       <w:r>
-        <w:t>O usuário entrou na página de editar perfil</w:t>
-      </w:r>
-    </w:p>
-    <w:p>
-      <w:pPr>
-        <w:ind w:firstLine="708"/>
-      </w:pPr>
-      <w:r>
-        <w:t>MAS não alterou nenhuma informação no seu perfil</w:t>
-      </w:r>
-    </w:p>
-    <w:p>
-      <w:pPr>
-        <w:ind w:firstLine="708"/>
-      </w:pPr>
-      <w:r>
-        <w:t>ENTÃO o botão “Enviar” permanece não interativo</w:t>
+        <w:rPr>
+          <w:b/>
+        </w:rPr>
+        <w:t>DADO</w:t>
+      </w:r>
+      <w:r>
+        <w:t xml:space="preserve"> que o</w:t>
+      </w:r>
+      <w:r>
+        <w:t xml:space="preserve"> usuário entrou na página de editar perfil</w:t>
+      </w:r>
+    </w:p>
+    <w:p>
+      <w:pPr>
+        <w:ind w:firstLine="708"/>
+      </w:pPr>
+      <w:r>
+        <w:rPr>
+          <w:b/>
+        </w:rPr>
+        <w:t>MAS</w:t>
+      </w:r>
+      <w:r>
+        <w:t xml:space="preserve"> não alterou nenhuma informação no seu perfil</w:t>
+      </w:r>
+    </w:p>
+    <w:p>
+      <w:pPr>
+        <w:ind w:firstLine="708"/>
+      </w:pPr>
+      <w:r>
+        <w:rPr>
+          <w:b/>
+        </w:rPr>
+        <w:t>ENTÃO</w:t>
+      </w:r>
+      <w:r>
+        <w:t xml:space="preserve"> o botão “Enviar” permanece não interativo</w:t>
       </w:r>
     </w:p>
     <w:p/>
@@ -200,63 +297,132 @@
           <w:color w:val="1F3864" w:themeColor="accent1" w:themeShade="80"/>
           <w:sz w:val="24"/>
         </w:rPr>
-        <w:t>Alterar foto de perfil:</w:t>
-      </w:r>
-    </w:p>
-    <w:p>
-      <w:pPr>
-        <w:ind w:firstLine="708"/>
-      </w:pPr>
-      <w:r>
-        <w:t>O usuário entrou na página de editar perfil</w:t>
-      </w:r>
-    </w:p>
-    <w:p>
-      <w:pPr>
-        <w:ind w:firstLine="708"/>
-      </w:pPr>
-      <w:r>
-        <w:t>E clicou no botão “Alterar foto do perfil”</w:t>
-      </w:r>
-    </w:p>
-    <w:p>
-      <w:pPr>
-        <w:ind w:firstLine="708"/>
-      </w:pPr>
-      <w:r>
-        <w:t>E clicou na opção “Carregar foto”</w:t>
-      </w:r>
-    </w:p>
-    <w:p>
-      <w:pPr>
-        <w:ind w:firstLine="708"/>
-      </w:pPr>
-      <w:r>
-        <w:t>ENTÃO o usuário é direcionado as bibliotecas do sistema</w:t>
-      </w:r>
-    </w:p>
-    <w:p>
-      <w:pPr>
-        <w:ind w:firstLine="708"/>
-      </w:pPr>
-      <w:r>
-        <w:t>E ele seleciona uma foto válida</w:t>
-      </w:r>
-    </w:p>
-    <w:p>
-      <w:pPr>
-        <w:ind w:firstLine="708"/>
-      </w:pPr>
-      <w:r>
-        <w:t>E ele clica no botão “Abrir”</w:t>
-      </w:r>
-    </w:p>
-    <w:p>
-      <w:pPr>
-        <w:ind w:firstLine="708"/>
-      </w:pPr>
-      <w:r>
-        <w:t>ENTÃO essa foto passa a ser a sua foto de perfil</w:t>
+        <w:t>Alterar foto de perfil</w:t>
+      </w:r>
+      <w:r>
+        <w:rPr>
+          <w:color w:val="1F3864" w:themeColor="accent1" w:themeShade="80"/>
+          <w:sz w:val="24"/>
+        </w:rPr>
+        <w:t xml:space="preserve"> válido</w:t>
+      </w:r>
+      <w:r>
+        <w:rPr>
+          <w:color w:val="1F3864" w:themeColor="accent1" w:themeShade="80"/>
+          <w:sz w:val="24"/>
+        </w:rPr>
+        <w:t>:</w:t>
+      </w:r>
+    </w:p>
+    <w:p>
+      <w:pPr>
+        <w:ind w:firstLine="708"/>
+      </w:pPr>
+      <w:r>
+        <w:rPr>
+          <w:b/>
+        </w:rPr>
+        <w:t>D</w:t>
+      </w:r>
+      <w:r>
+        <w:rPr>
+          <w:b/>
+        </w:rPr>
+        <w:t>ADO</w:t>
+      </w:r>
+      <w:r>
+        <w:t xml:space="preserve"> que o</w:t>
+      </w:r>
+      <w:r>
+        <w:t xml:space="preserve"> usuário entrou na página de editar perfil</w:t>
+      </w:r>
+    </w:p>
+    <w:p>
+      <w:pPr>
+        <w:ind w:firstLine="708"/>
+      </w:pPr>
+      <w:r>
+        <w:rPr>
+          <w:b/>
+        </w:rPr>
+        <w:t>E</w:t>
+      </w:r>
+      <w:r>
+        <w:t xml:space="preserve"> clicou no botão “Alterar foto do perfil”</w:t>
+      </w:r>
+    </w:p>
+    <w:p>
+      <w:pPr>
+        <w:ind w:firstLine="708"/>
+      </w:pPr>
+      <w:r>
+        <w:rPr>
+          <w:b/>
+        </w:rPr>
+        <w:t>E</w:t>
+      </w:r>
+      <w:r>
+        <w:t xml:space="preserve"> clicou na opção “Carregar foto”</w:t>
+      </w:r>
+    </w:p>
+    <w:p>
+      <w:pPr>
+        <w:ind w:firstLine="708"/>
+      </w:pPr>
+      <w:r>
+        <w:rPr>
+          <w:b/>
+        </w:rPr>
+        <w:t>E</w:t>
+      </w:r>
+      <w:r>
+        <w:t xml:space="preserve"> selecionou uma imagem válida </w:t>
+      </w:r>
+      <w:r>
+        <w:t xml:space="preserve"> </w:t>
+      </w:r>
+    </w:p>
+    <w:p>
+      <w:pPr>
+        <w:ind w:firstLine="708"/>
+      </w:pPr>
+      <w:r>
+        <w:rPr>
+          <w:b/>
+        </w:rPr>
+        <w:t>QUANDO</w:t>
+      </w:r>
+      <w:r>
+        <w:t xml:space="preserve"> ele </w:t>
+      </w:r>
+      <w:r>
+        <w:t>clica</w:t>
+      </w:r>
+      <w:r>
+        <w:t>r</w:t>
+      </w:r>
+      <w:r>
+        <w:t xml:space="preserve"> no botão “Abrir”</w:t>
+      </w:r>
+    </w:p>
+    <w:p>
+      <w:pPr>
+        <w:ind w:firstLine="708"/>
+      </w:pPr>
+      <w:r>
+        <w:rPr>
+          <w:b/>
+        </w:rPr>
+        <w:t>ENTÃO</w:t>
+      </w:r>
+      <w:r>
+        <w:t xml:space="preserve"> essa foto passa a ser a sua </w:t>
+      </w:r>
+      <w:r>
+        <w:t xml:space="preserve">nova </w:t>
+      </w:r>
+      <w:r>
+        <w:t>foto de perfil</w:t>
       </w:r>
     </w:p>
     <w:p/>
@@ -285,82 +451,121 @@
           <w:color w:val="1F3864" w:themeColor="accent1" w:themeShade="80"/>
           <w:sz w:val="24"/>
         </w:rPr>
-        <w:t>Alterar foto de perfil:</w:t>
-      </w:r>
-    </w:p>
-    <w:p>
-      <w:pPr>
-        <w:ind w:firstLine="708"/>
-      </w:pPr>
-      <w:r>
-        <w:t>O usuário entrou na página de editar perfil</w:t>
-      </w:r>
-    </w:p>
-    <w:p>
-      <w:pPr>
-        <w:ind w:firstLine="708"/>
-      </w:pPr>
-      <w:r>
-        <w:t>E clicou no botão “Alterar foto do perfil”</w:t>
-      </w:r>
-    </w:p>
-    <w:p>
-      <w:pPr>
-        <w:ind w:firstLine="708"/>
-      </w:pPr>
-      <w:r>
-        <w:t>E clicou na opção “Carregar foto”</w:t>
-      </w:r>
-    </w:p>
-    <w:p>
-      <w:pPr>
-        <w:ind w:firstLine="708"/>
-      </w:pPr>
-      <w:r>
+        <w:t>Alterar foto de perfil</w:t>
+      </w:r>
+      <w:r>
+        <w:rPr>
+          <w:color w:val="1F3864" w:themeColor="accent1" w:themeShade="80"/>
+          <w:sz w:val="24"/>
+        </w:rPr>
+        <w:t xml:space="preserve"> inválido</w:t>
+      </w:r>
+      <w:r>
+        <w:rPr>
+          <w:color w:val="1F3864" w:themeColor="accent1" w:themeShade="80"/>
+          <w:sz w:val="24"/>
+        </w:rPr>
+        <w:t>:</w:t>
+      </w:r>
+    </w:p>
+    <w:p>
+      <w:pPr>
+        <w:ind w:firstLine="708"/>
+      </w:pPr>
+      <w:r>
+        <w:rPr>
+          <w:b/>
+        </w:rPr>
+        <w:t>DADO</w:t>
+      </w:r>
+      <w:r>
+        <w:t xml:space="preserve"> que o usuário entrou na página de editar perfil</w:t>
+      </w:r>
+    </w:p>
+    <w:p>
+      <w:pPr>
+        <w:ind w:firstLine="708"/>
+      </w:pPr>
+      <w:r>
+        <w:rPr>
+          <w:b/>
+        </w:rPr>
+        <w:t>E</w:t>
+      </w:r>
+      <w:r>
+        <w:t xml:space="preserve"> clicou no botão “Alterar foto do perfil”</w:t>
+      </w:r>
+    </w:p>
+    <w:p>
+      <w:pPr>
+        <w:ind w:firstLine="708"/>
+      </w:pPr>
+      <w:r>
+        <w:rPr>
+          <w:b/>
+        </w:rPr>
+        <w:t>E</w:t>
+      </w:r>
+      <w:r>
+        <w:t xml:space="preserve"> clicou na opção “Carregar foto”</w:t>
+      </w:r>
+    </w:p>
+    <w:p>
+      <w:pPr>
+        <w:ind w:firstLine="708"/>
+      </w:pPr>
+      <w:r>
+        <w:rPr>
+          <w:b/>
+        </w:rPr>
+        <w:t>E</w:t>
+      </w:r>
+      <w:r>
+        <w:t xml:space="preserve"> selecionou um</w:t>
+      </w:r>
+      <w:r>
+        <w:t xml:space="preserve"> arquivo in</w:t>
+      </w:r>
+      <w:r>
+        <w:t>válid</w:t>
+      </w:r>
+      <w:r>
+        <w:t>o</w:t>
+      </w:r>
+      <w:r>
+        <w:t xml:space="preserve">  </w:t>
+      </w:r>
+    </w:p>
+    <w:p>
+      <w:pPr>
+        <w:ind w:firstLine="708"/>
+      </w:pPr>
+      <w:r>
+        <w:rPr>
+          <w:b/>
+        </w:rPr>
         <w:lastRenderedPageBreak/>
-        <w:t>ENTÃO o usuário é direcionado as bibliotecas do sistema</w:t>
-      </w:r>
-    </w:p>
-    <w:p>
-      <w:pPr>
-        <w:ind w:firstLine="708"/>
-      </w:pPr>
-      <w:r>
-        <w:t xml:space="preserve">E ele </w:t>
-      </w:r>
-      <w:r>
-        <w:t xml:space="preserve">não </w:t>
-      </w:r>
-      <w:r>
-        <w:t xml:space="preserve">seleciona um </w:t>
-      </w:r>
-      <w:r>
-        <w:t>arquivo</w:t>
-      </w:r>
-      <w:r>
-        <w:t xml:space="preserve"> válid</w:t>
-      </w:r>
-      <w:r>
-        <w:t>o</w:t>
-      </w:r>
-    </w:p>
-    <w:p>
-      <w:pPr>
-        <w:ind w:firstLine="708"/>
-      </w:pPr>
-      <w:r>
-        <w:t xml:space="preserve">ENTÃO </w:t>
-      </w:r>
-      <w:r>
-        <w:t>ao clicar no botão “Abrir”</w:t>
-      </w:r>
-    </w:p>
-    <w:p>
-      <w:pPr>
-        <w:ind w:firstLine="708"/>
-      </w:pPr>
-      <w:r>
-        <w:t>ENTÃO não haverá nenhum comportamento</w:t>
+        <w:t>QUANDO</w:t>
+      </w:r>
+      <w:r>
+        <w:t xml:space="preserve"> ele clicar no botão “Abrir”</w:t>
+      </w:r>
+    </w:p>
+    <w:p>
+      <w:pPr>
+        <w:ind w:firstLine="708"/>
+      </w:pPr>
+      <w:r>
+        <w:rPr>
+          <w:b/>
+        </w:rPr>
+        <w:t>ENTÃO</w:t>
+      </w:r>
+      <w:r>
+        <w:t xml:space="preserve"> </w:t>
+      </w:r>
+      <w:r>
+        <w:t>nenhuma alteração ocorre</w:t>
       </w:r>
     </w:p>
     <w:p/>
@@ -398,47 +603,88 @@
         <w:ind w:firstLine="708"/>
       </w:pPr>
       <w:r>
-        <w:t>O usuário entrou na página de editar perfil</w:t>
-      </w:r>
-    </w:p>
-    <w:p>
-      <w:pPr>
-        <w:ind w:firstLine="708"/>
-      </w:pPr>
-      <w:r>
-        <w:t>E clicou no botão “Alterar foto do perfil”</w:t>
+        <w:rPr>
+          <w:b/>
+        </w:rPr>
+        <w:t>D</w:t>
+      </w:r>
+      <w:r>
+        <w:rPr>
+          <w:b/>
+        </w:rPr>
+        <w:t>ADO</w:t>
+      </w:r>
+      <w:r>
+        <w:t xml:space="preserve"> que </w:t>
+      </w:r>
+      <w:r>
+        <w:t>o</w:t>
+      </w:r>
+      <w:r>
+        <w:t xml:space="preserve"> usuário entrou na página de editar perfil</w:t>
+      </w:r>
+    </w:p>
+    <w:p>
+      <w:pPr>
+        <w:ind w:firstLine="708"/>
+      </w:pPr>
+      <w:r>
+        <w:rPr>
+          <w:b/>
+        </w:rPr>
+        <w:t>E</w:t>
+      </w:r>
+      <w:r>
+        <w:t xml:space="preserve"> clicou no botão “Alterar foto do perfil”</w:t>
+      </w:r>
+    </w:p>
+    <w:p>
+      <w:pPr>
+        <w:ind w:firstLine="708"/>
+      </w:pPr>
+      <w:r>
+        <w:rPr>
+          <w:b/>
+        </w:rPr>
+        <w:t>QUANDO</w:t>
+      </w:r>
+      <w:r>
+        <w:t xml:space="preserve"> </w:t>
+      </w:r>
+      <w:r>
+        <w:t xml:space="preserve">ele </w:t>
+      </w:r>
+      <w:r>
+        <w:t>clic</w:t>
+      </w:r>
+      <w:r>
+        <w:t>ar</w:t>
+      </w:r>
+      <w:r>
+        <w:t xml:space="preserve"> na opção “Remover foto atual”</w:t>
+      </w:r>
+    </w:p>
+    <w:p>
+      <w:pPr>
+        <w:ind w:firstLine="708"/>
+      </w:pPr>
+      <w:r>
+        <w:rPr>
+          <w:b/>
+        </w:rPr>
+        <w:t>ENTÃO</w:t>
+      </w:r>
+      <w:r>
+        <w:t xml:space="preserve"> a foto de perfil é removida</w:t>
+      </w:r>
+    </w:p>
+    <w:p/>
+    <w:p>
+      <w:r>
+        <w:tab/>
       </w:r>
       <w:bookmarkStart w:id="0" w:name="_GoBack"/>
       <w:bookmarkEnd w:id="0"/>
-    </w:p>
-    <w:p>
-      <w:pPr>
-        <w:ind w:firstLine="708"/>
-      </w:pPr>
-      <w:r>
-        <w:t>E clicou na opção “</w:t>
-      </w:r>
-      <w:r>
-        <w:t>Remover foto atual</w:t>
-      </w:r>
-      <w:r>
-        <w:t>”</w:t>
-      </w:r>
-    </w:p>
-    <w:p>
-      <w:pPr>
-        <w:ind w:firstLine="708"/>
-      </w:pPr>
-      <w:r>
-        <w:t>ENTÃO a foto de perfil é removida</w:t>
-      </w:r>
-    </w:p>
-    <w:p/>
-    <w:p/>
-    <w:p>
-      <w:r>
-        <w:tab/>
-      </w:r>
     </w:p>
     <w:sectPr>
       <w:pgSz w:w="11906" w:h="16838"/>

</xml_diff>